<commit_message>
EIGHTEENF-5 : Updated Application Installation Guide
EIGHTEENF-5 : Updated Application Installation Guide
</commit_message>
<xml_diff>
--- a/documentation/Installation/Application Installation Guide.docx
+++ b/documentation/Installation/Application Installation Guide.docx
@@ -10,6 +10,8 @@
           <w:szCs w:val="28"/>
         </w:rPr>
       </w:pPr>
+      <w:bookmarkStart w:id="0" w:name="_GoBack"/>
+      <w:bookmarkEnd w:id="0"/>
       <w:r>
         <w:rPr>
           <w:sz w:val="28"/>
@@ -158,9 +160,6 @@
         </w:r>
       </w:hyperlink>
       <w:r>
-        <w:t xml:space="preserve"> </w:t>
-      </w:r>
-      <w:r>
         <w:t>.</w:t>
       </w:r>
     </w:p>
@@ -191,7 +190,7 @@
         <w:t>and JavaScript components</w:t>
       </w:r>
       <w:r>
-        <w:t xml:space="preserve">.  Use whatever means are appropriate to deploy the application files.  </w:t>
+        <w:t xml:space="preserve">.  Use whatever means are appropriate to deploy the application files. </w:t>
       </w:r>
       <w:r>
         <w:t>Often times the application files can just as easily be copied to the appropriate web server directory.</w:t>
@@ -199,7 +198,13 @@
     </w:p>
     <w:p>
       <w:r>
-        <w:t xml:space="preserve">However </w:t>
+        <w:t>However</w:t>
+      </w:r>
+      <w:r>
+        <w:t>,</w:t>
+      </w:r>
+      <w:r>
+        <w:t xml:space="preserve"> </w:t>
       </w:r>
       <w:r>
         <w:t>to perform web server deployment</w:t>
@@ -242,26 +247,10 @@
     </w:p>
     <w:p>
       <w:r>
-        <w:t xml:space="preserve">One such method is to create a new Dynamic Web Project and load the contents of the 18f prototype project </w:t>
-      </w:r>
-      <w:proofErr w:type="spellStart"/>
-      <w:r>
-        <w:t>Git</w:t>
-      </w:r>
-      <w:proofErr w:type="spellEnd"/>
-      <w:r>
-        <w:t xml:space="preserve"> repository Web Content folder.  </w:t>
-      </w:r>
-      <w:r>
-        <w:t xml:space="preserve">The code is available at in the </w:t>
-      </w:r>
-      <w:proofErr w:type="spellStart"/>
-      <w:r>
-        <w:t>Git</w:t>
-      </w:r>
-      <w:proofErr w:type="spellEnd"/>
-      <w:r>
-        <w:t xml:space="preserve"> repository at the following address:</w:t>
+        <w:t xml:space="preserve">One such method is to create a new Dynamic Web Project and load the contents of the 18f prototype project Git repository Web Content folder.  </w:t>
+      </w:r>
+      <w:r>
+        <w:t>The code is available at in the Git repository at the following address:</w:t>
       </w:r>
     </w:p>
     <w:p>
@@ -281,7 +270,7 @@
         </w:rPr>
         <w:lastRenderedPageBreak/>
         <w:drawing>
-          <wp:anchor distT="0" distB="0" distL="114300" distR="114300" simplePos="0" relativeHeight="251659264" behindDoc="0" locked="0" layoutInCell="1" allowOverlap="1" wp14:anchorId="0633139C" wp14:editId="7083F0E1">
+          <wp:anchor distT="0" distB="0" distL="114300" distR="114300" simplePos="0" relativeHeight="251659264" behindDoc="0" locked="0" layoutInCell="1" allowOverlap="1" wp14:anchorId="17831D96" wp14:editId="1C12B206">
             <wp:simplePos x="0" y="0"/>
             <wp:positionH relativeFrom="column">
               <wp:posOffset>-635</wp:posOffset>
@@ -337,7 +326,10 @@
         </w:drawing>
       </w:r>
       <w:r>
-        <w:t xml:space="preserve">Then use a build tool such as Maven or the native Eclipse functionality to export the project as a war file.  Then to </w:t>
+        <w:t xml:space="preserve">Then use a build tool such as Maven or the native Eclipse functionality to export the project as a war file.  </w:t>
+      </w:r>
+      <w:r>
+        <w:t xml:space="preserve">To </w:t>
       </w:r>
       <w:r>
         <w:t>deploy to</w:t>
@@ -390,7 +382,13 @@
     </w:p>
     <w:p>
       <w:r>
-        <w:t>See the documentation with the web server/application server of your choice.   As well as any instructions to set the appropriate port settings, certificate installation, and URL rewrite rules for the application SSL connection.</w:t>
+        <w:t>See the documentation with the web server/application server of your choice</w:t>
+      </w:r>
+      <w:r>
+        <w:t>, as</w:t>
+      </w:r>
+      <w:r>
+        <w:t xml:space="preserve"> well as any instructions to set the appropriate port settings, certificate installation, and URL rewrite rules for the application SSL connection.</w:t>
       </w:r>
     </w:p>
     <w:p>
@@ -403,22 +401,11 @@
         <w:t>&lt;Connector port="80"</w:t>
       </w:r>
       <w:r>
-        <w:t xml:space="preserve"> … /&gt; </w:t>
-      </w:r>
-    </w:p>
-    <w:p>
-      <w:proofErr w:type="gramStart"/>
-      <w:r>
-        <w:t>and</w:t>
-      </w:r>
-      <w:proofErr w:type="gramEnd"/>
-      <w:r>
-        <w:t xml:space="preserve"> </w:t>
-      </w:r>
-    </w:p>
-    <w:p>
-      <w:r>
-        <w:lastRenderedPageBreak/>
+        <w:t xml:space="preserve"> … /&gt; and </w:t>
+      </w:r>
+    </w:p>
+    <w:p>
+      <w:r>
         <w:t>&lt;Connector     port="443"</w:t>
       </w:r>
       <w:r>
@@ -435,6 +422,7 @@
         <w:rPr>
           <w:b/>
         </w:rPr>
+        <w:lastRenderedPageBreak/>
         <w:t>Access the application and Test</w:t>
       </w:r>
     </w:p>
@@ -442,13 +430,9 @@
       <w:r>
         <w:t xml:space="preserve">Use the </w:t>
       </w:r>
-      <w:proofErr w:type="spellStart"/>
-      <w:proofErr w:type="gramStart"/>
-      <w:r>
-        <w:t>url</w:t>
-      </w:r>
-      <w:proofErr w:type="spellEnd"/>
-      <w:proofErr w:type="gramEnd"/>
+      <w:r>
+        <w:t>URL</w:t>
+      </w:r>
       <w:r>
         <w:t xml:space="preserve"> path you’ve configured to pull up the application in a browser of your choice.</w:t>
       </w:r>
@@ -460,15 +444,20 @@
       <w:r>
         <w:t>You can validate that the site represents the latest build by checking the build number in the footer of the main site page</w:t>
       </w:r>
+      <w:r>
+        <w:t>.</w:t>
+      </w:r>
+    </w:p>
+    <w:p>
       <w:r>
         <w:rPr>
           <w:noProof/>
         </w:rPr>
         <w:drawing>
-          <wp:inline distT="0" distB="0" distL="0" distR="0" wp14:anchorId="4E9414AE" wp14:editId="21EA33AD">
-            <wp:extent cx="5943600" cy="5048250"/>
+          <wp:inline distT="0" distB="0" distL="0" distR="0" wp14:anchorId="5CD037AE" wp14:editId="3AF4EC06">
+            <wp:extent cx="5943600" cy="4902835"/>
             <wp:effectExtent l="0" t="0" r="0" b="0"/>
-            <wp:docPr id="2" name="Picture 2"/>
+            <wp:docPr id="5" name="Picture 5"/>
             <wp:cNvGraphicFramePr>
               <a:graphicFrameLocks xmlns:a="http://schemas.openxmlformats.org/drawingml/2006/main" noChangeAspect="1"/>
             </wp:cNvGraphicFramePr>
@@ -476,11 +465,17 @@
               <a:graphicData uri="http://schemas.openxmlformats.org/drawingml/2006/picture">
                 <pic:pic xmlns:pic="http://schemas.openxmlformats.org/drawingml/2006/picture">
                   <pic:nvPicPr>
-                    <pic:cNvPr id="0" name=""/>
+                    <pic:cNvPr id="0" name="FxEffex.PNG"/>
                     <pic:cNvPicPr/>
                   </pic:nvPicPr>
                   <pic:blipFill>
-                    <a:blip r:embed="rId13"/>
+                    <a:blip r:embed="rId13">
+                      <a:extLst>
+                        <a:ext uri="{28A0092B-C50C-407E-A947-70E740481C1C}">
+                          <a14:useLocalDpi xmlns:a14="http://schemas.microsoft.com/office/drawing/2010/main" val="0"/>
+                        </a:ext>
+                      </a:extLst>
+                    </a:blip>
                     <a:stretch>
                       <a:fillRect/>
                     </a:stretch>
@@ -488,7 +483,7 @@
                   <pic:spPr>
                     <a:xfrm>
                       <a:off x="0" y="0"/>
-                      <a:ext cx="5943600" cy="5048250"/>
+                      <a:ext cx="5943600" cy="4902835"/>
                     </a:xfrm>
                     <a:prstGeom prst="rect">
                       <a:avLst/>
@@ -500,8 +495,6 @@
           </wp:inline>
         </w:drawing>
       </w:r>
-      <w:bookmarkStart w:id="0" w:name="_GoBack"/>
-      <w:bookmarkEnd w:id="0"/>
     </w:p>
     <w:p/>
     <w:p/>
@@ -576,7 +569,7 @@
           <w:rPr>
             <w:noProof/>
           </w:rPr>
-          <w:t>3</w:t>
+          <w:t>2</w:t>
         </w:r>
         <w:r>
           <w:rPr>
@@ -642,7 +635,7 @@
         <w:szCs w:val="24"/>
       </w:rPr>
       <w:drawing>
-        <wp:anchor distT="0" distB="0" distL="114300" distR="114300" simplePos="0" relativeHeight="251661312" behindDoc="1" locked="0" layoutInCell="1" allowOverlap="1" wp14:anchorId="7564EE0A" wp14:editId="3C0CF35D">
+        <wp:anchor distT="0" distB="0" distL="114300" distR="114300" simplePos="0" relativeHeight="251661312" behindDoc="1" locked="0" layoutInCell="1" allowOverlap="1" wp14:anchorId="5370B048" wp14:editId="25278EC1">
           <wp:simplePos x="0" y="0"/>
           <wp:positionH relativeFrom="column">
             <wp:posOffset>4963795</wp:posOffset>
@@ -728,7 +721,7 @@
             <w:docPart w:val="931C61B0E7A242CA8C3181CF90478977"/>
           </w:placeholder>
           <w:dataBinding w:prefixMappings="xmlns:ns0='http://schemas.microsoft.com/office/2006/coverPageProps'" w:xpath="/ns0:CoverPageProperties[1]/ns0:PublishDate[1]" w:storeItemID="{55AF091B-3C7A-41E3-B477-F2FDAA23CFDA}"/>
-          <w:date w:fullDate="2015-06-30T00:00:00Z">
+          <w:date w:fullDate="2015-07-02T00:00:00Z">
             <w:dateFormat w:val="MMMM d, yyyy"/>
             <w:lid w:val="en-US"/>
             <w:storeMappedDataAs w:val="dateTime"/>
@@ -758,7 +751,7 @@
                 <w:rPr>
                   <w:color w:val="FFFFFF" w:themeColor="background1"/>
                 </w:rPr>
-                <w:t>June 30, 2015</w:t>
+                <w:t>July 2, 2015</w:t>
               </w:r>
             </w:p>
           </w:tc>
@@ -792,7 +785,7 @@
               <w:szCs w:val="24"/>
             </w:rPr>
             <w:drawing>
-              <wp:anchor distT="0" distB="0" distL="114300" distR="114300" simplePos="0" relativeHeight="251659264" behindDoc="1" locked="0" layoutInCell="1" allowOverlap="1" wp14:anchorId="57E108D5" wp14:editId="6F1CA93F">
+              <wp:anchor distT="0" distB="0" distL="114300" distR="114300" simplePos="0" relativeHeight="251659264" behindDoc="1" locked="0" layoutInCell="1" allowOverlap="1" wp14:anchorId="799C385C" wp14:editId="792B0EBD">
                 <wp:simplePos x="0" y="0"/>
                 <wp:positionH relativeFrom="column">
                   <wp:posOffset>4963795</wp:posOffset>
@@ -1688,8 +1681,9 @@
     <w:panose1 w:val="020B0604030504040204"/>
     <w:charset w:val="00"/>
     <w:family w:val="swiss"/>
+    <w:notTrueType/>
     <w:pitch w:val="variable"/>
-    <w:sig w:usb0="E1002EFF" w:usb1="C000605B" w:usb2="00000029" w:usb3="00000000" w:csb0="000101FF" w:csb1="00000000"/>
+    <w:sig w:usb0="00000003" w:usb1="00000000" w:usb2="00000000" w:usb3="00000000" w:csb0="00000001" w:csb1="00000000"/>
   </w:font>
   <w:font w:name="Cambria">
     <w:panose1 w:val="02040503050406030204"/>
@@ -1717,13 +1711,15 @@
     <w:rsidRoot w:val="00B27515"/>
     <w:rsid w:val="001A5385"/>
     <w:rsid w:val="001B108B"/>
+    <w:rsid w:val="001F1FFB"/>
     <w:rsid w:val="002B7DF5"/>
     <w:rsid w:val="0030646B"/>
     <w:rsid w:val="003D229F"/>
     <w:rsid w:val="004F132E"/>
     <w:rsid w:val="005A6316"/>
+    <w:rsid w:val="00630301"/>
     <w:rsid w:val="00675AF1"/>
-    <w:rsid w:val="00AD5768"/>
+    <w:rsid w:val="007E6F1F"/>
     <w:rsid w:val="00B27515"/>
     <w:rsid w:val="00CA5E4E"/>
   </w:rsids>
@@ -2469,7 +2465,7 @@
 
 <file path=customXml/item1.xml><?xml version="1.0" encoding="utf-8"?>
 <CoverPageProperties xmlns="http://schemas.microsoft.com/office/2006/coverPageProps">
-  <PublishDate>2015-06-30T00:00:00</PublishDate>
+  <PublishDate>2015-07-02T00:00:00</PublishDate>
   <Abstract/>
   <CompanyAddress/>
   <CompanyPhone/>
@@ -2491,7 +2487,7 @@
 </file>
 
 <file path=customXml/itemProps2.xml><?xml version="1.0" encoding="utf-8"?>
-<ds:datastoreItem xmlns:ds="http://schemas.openxmlformats.org/officeDocument/2006/customXml" ds:itemID="{4E69CA21-07F1-4FBA-AF7E-C8BE1DBFD178}">
+<ds:datastoreItem xmlns:ds="http://schemas.openxmlformats.org/officeDocument/2006/customXml" ds:itemID="{D53ABA55-AC21-4709-8FFB-4AD8B455D0F3}">
   <ds:schemaRefs>
     <ds:schemaRef ds:uri="http://schemas.openxmlformats.org/officeDocument/2006/bibliography"/>
   </ds:schemaRefs>

</xml_diff>